<commit_message>
Actualización requisitos funcionales y casos de uso
Actualización
</commit_message>
<xml_diff>
--- a/Requisitos Funcionales y Casos de Uso.docx
+++ b/Requisitos Funcionales y Casos de Uso.docx
@@ -4722,15 +4722,7 @@
               <w:rPr>
                 <w:lang w:val="es-ES"/>
               </w:rPr>
-              <w:t>El actor administrador, tiene acceso a to</w:t>
-            </w:r>
-            <w:bookmarkStart w:id="2" w:name="_GoBack"/>
-            <w:bookmarkEnd w:id="2"/>
-            <w:r>
-              <w:rPr>
-                <w:lang w:val="es-ES"/>
-              </w:rPr>
-              <w:t>do los módulos del sistema</w:t>
+              <w:t>El actor administrador, tiene acceso a todo los módulos del sistema</w:t>
             </w:r>
           </w:p>
         </w:tc>
@@ -6183,7 +6175,7 @@
               <w:rPr>
                 <w:lang w:val="es-ES"/>
               </w:rPr>
-              <w:t>Registrar pacientes de médicos</w:t>
+              <w:t>Editar médico registrado</w:t>
             </w:r>
           </w:p>
         </w:tc>
@@ -6274,22 +6266,7 @@
               <w:rPr>
                 <w:lang w:val="es-ES"/>
               </w:rPr>
-              <w:t>El médico ha ingresado correctamente al sitio</w:t>
-            </w:r>
-          </w:p>
-          <w:p>
-            <w:pPr>
-              <w:jc w:val="center"/>
-              <w:cnfStyle w:val="000000000000" w:firstRow="0" w:lastRow="0" w:firstColumn="0" w:lastColumn="0" w:oddVBand="0" w:evenVBand="0" w:oddHBand="0" w:evenHBand="0" w:firstRowFirstColumn="0" w:firstRowLastColumn="0" w:lastRowFirstColumn="0" w:lastRowLastColumn="0"/>
-              <w:rPr>
-                <w:lang w:val="es-ES"/>
-              </w:rPr>
-            </w:pPr>
-            <w:r>
-              <w:rPr>
-                <w:lang w:val="es-ES"/>
-              </w:rPr>
-              <w:t xml:space="preserve">El médico ha seleccionado la opción de añadir pacientes atendidos </w:t>
+              <w:t xml:space="preserve">El médico debe de estar registrado al sistema </w:t>
             </w:r>
           </w:p>
         </w:tc>
@@ -6336,7 +6313,22 @@
               <w:rPr>
                 <w:lang w:val="es-ES"/>
               </w:rPr>
-              <w:t xml:space="preserve">El sistema mostrará un mensaje que valide el registro exitoso del paciente </w:t>
+              <w:t>El sistema notificará que la edición del perfil se ha realizado exitosamente</w:t>
+            </w:r>
+          </w:p>
+          <w:p>
+            <w:pPr>
+              <w:jc w:val="center"/>
+              <w:cnfStyle w:val="000000100000" w:firstRow="0" w:lastRow="0" w:firstColumn="0" w:lastColumn="0" w:oddVBand="0" w:evenVBand="0" w:oddHBand="1" w:evenHBand="0" w:firstRowFirstColumn="0" w:firstRowLastColumn="0" w:lastRowFirstColumn="0" w:lastRowLastColumn="0"/>
+              <w:rPr>
+                <w:lang w:val="es-ES"/>
+              </w:rPr>
+            </w:pPr>
+            <w:r>
+              <w:rPr>
+                <w:lang w:val="es-ES"/>
+              </w:rPr>
+              <w:t>Los cambios efectuados, se visualizarán en la interfaz de perfil de registro</w:t>
             </w:r>
           </w:p>
         </w:tc>
@@ -6380,22 +6372,7 @@
               <w:rPr>
                 <w:lang w:val="es-ES"/>
               </w:rPr>
-              <w:t>Si no se ha ingresado un valor requerido del usuario al sistema</w:t>
-            </w:r>
-          </w:p>
-          <w:p>
-            <w:pPr>
-              <w:jc w:val="center"/>
-              <w:cnfStyle w:val="000000000000" w:firstRow="0" w:lastRow="0" w:firstColumn="0" w:lastColumn="0" w:oddVBand="0" w:evenVBand="0" w:oddHBand="0" w:evenHBand="0" w:firstRowFirstColumn="0" w:firstRowLastColumn="0" w:lastRowFirstColumn="0" w:lastRowLastColumn="0"/>
-              <w:rPr>
-                <w:lang w:val="es-ES"/>
-              </w:rPr>
-            </w:pPr>
-            <w:r>
-              <w:rPr>
-                <w:lang w:val="es-ES"/>
-              </w:rPr>
-              <w:t>Si se ha ingresado un valor no valido</w:t>
+              <w:t>N/A</w:t>
             </w:r>
           </w:p>
         </w:tc>
@@ -6686,6 +6663,884 @@
         </w:rPr>
       </w:pPr>
     </w:p>
+    <w:tbl>
+      <w:tblPr>
+        <w:tblStyle w:val="Tabladecuadrcula4-nfasis11"/>
+        <w:tblW w:w="5000" w:type="pct"/>
+        <w:tblLook w:val="04A0" w:firstRow="1" w:lastRow="0" w:firstColumn="1" w:lastColumn="0" w:noHBand="0" w:noVBand="1"/>
+      </w:tblPr>
+      <w:tblGrid>
+        <w:gridCol w:w="2346"/>
+        <w:gridCol w:w="6482"/>
+      </w:tblGrid>
+      <w:tr>
+        <w:trPr>
+          <w:cnfStyle w:val="100000000000" w:firstRow="1" w:lastRow="0" w:firstColumn="0" w:lastColumn="0" w:oddVBand="0" w:evenVBand="0" w:oddHBand="0" w:evenHBand="0" w:firstRowFirstColumn="0" w:firstRowLastColumn="0" w:lastRowFirstColumn="0" w:lastRowLastColumn="0"/>
+          <w:tblHeader/>
+        </w:trPr>
+        <w:tc>
+          <w:tcPr>
+            <w:cnfStyle w:val="001000000000" w:firstRow="0" w:lastRow="0" w:firstColumn="1" w:lastColumn="0" w:oddVBand="0" w:evenVBand="0" w:oddHBand="0" w:evenHBand="0" w:firstRowFirstColumn="0" w:firstRowLastColumn="0" w:lastRowFirstColumn="0" w:lastRowLastColumn="0"/>
+            <w:tcW w:w="1329" w:type="pct"/>
+            <w:vAlign w:val="center"/>
+          </w:tcPr>
+          <w:p>
+            <w:pPr>
+              <w:jc w:val="center"/>
+              <w:rPr>
+                <w:lang w:val="es-ES"/>
+              </w:rPr>
+            </w:pPr>
+            <w:r>
+              <w:rPr>
+                <w:lang w:val="es-ES"/>
+              </w:rPr>
+              <w:t>Caso de Uso</w:t>
+            </w:r>
+          </w:p>
+        </w:tc>
+        <w:tc>
+          <w:tcPr>
+            <w:tcW w:w="3671" w:type="pct"/>
+            <w:vAlign w:val="center"/>
+          </w:tcPr>
+          <w:p>
+            <w:pPr>
+              <w:jc w:val="center"/>
+              <w:cnfStyle w:val="100000000000" w:firstRow="1" w:lastRow="0" w:firstColumn="0" w:lastColumn="0" w:oddVBand="0" w:evenVBand="0" w:oddHBand="0" w:evenHBand="0" w:firstRowFirstColumn="0" w:firstRowLastColumn="0" w:lastRowFirstColumn="0" w:lastRowLastColumn="0"/>
+              <w:rPr>
+                <w:lang w:val="es-ES"/>
+              </w:rPr>
+            </w:pPr>
+            <w:r>
+              <w:rPr>
+                <w:lang w:val="es-ES"/>
+              </w:rPr>
+              <w:t xml:space="preserve">Planificar consulta </w:t>
+            </w:r>
+          </w:p>
+        </w:tc>
+      </w:tr>
+      <w:tr>
+        <w:trPr>
+          <w:cnfStyle w:val="000000100000" w:firstRow="0" w:lastRow="0" w:firstColumn="0" w:lastColumn="0" w:oddVBand="0" w:evenVBand="0" w:oddHBand="1" w:evenHBand="0" w:firstRowFirstColumn="0" w:firstRowLastColumn="0" w:lastRowFirstColumn="0" w:lastRowLastColumn="0"/>
+        </w:trPr>
+        <w:tc>
+          <w:tcPr>
+            <w:cnfStyle w:val="001000000000" w:firstRow="0" w:lastRow="0" w:firstColumn="1" w:lastColumn="0" w:oddVBand="0" w:evenVBand="0" w:oddHBand="0" w:evenHBand="0" w:firstRowFirstColumn="0" w:firstRowLastColumn="0" w:lastRowFirstColumn="0" w:lastRowLastColumn="0"/>
+            <w:tcW w:w="1329" w:type="pct"/>
+            <w:vAlign w:val="center"/>
+          </w:tcPr>
+          <w:p>
+            <w:pPr>
+              <w:jc w:val="center"/>
+              <w:rPr>
+                <w:lang w:val="es-ES"/>
+              </w:rPr>
+            </w:pPr>
+            <w:r>
+              <w:rPr>
+                <w:lang w:val="es-ES"/>
+              </w:rPr>
+              <w:t>Actor(es)</w:t>
+            </w:r>
+          </w:p>
+        </w:tc>
+        <w:tc>
+          <w:tcPr>
+            <w:tcW w:w="3671" w:type="pct"/>
+            <w:vAlign w:val="center"/>
+          </w:tcPr>
+          <w:p>
+            <w:pPr>
+              <w:jc w:val="center"/>
+              <w:cnfStyle w:val="000000100000" w:firstRow="0" w:lastRow="0" w:firstColumn="0" w:lastColumn="0" w:oddVBand="0" w:evenVBand="0" w:oddHBand="1" w:evenHBand="0" w:firstRowFirstColumn="0" w:firstRowLastColumn="0" w:lastRowFirstColumn="0" w:lastRowLastColumn="0"/>
+              <w:rPr>
+                <w:lang w:val="es-ES"/>
+              </w:rPr>
+            </w:pPr>
+            <w:r>
+              <w:rPr>
+                <w:lang w:val="es-ES"/>
+              </w:rPr>
+              <w:t>Médico Odontológico</w:t>
+            </w:r>
+          </w:p>
+        </w:tc>
+      </w:tr>
+      <w:tr>
+        <w:tc>
+          <w:tcPr>
+            <w:cnfStyle w:val="001000000000" w:firstRow="0" w:lastRow="0" w:firstColumn="1" w:lastColumn="0" w:oddVBand="0" w:evenVBand="0" w:oddHBand="0" w:evenHBand="0" w:firstRowFirstColumn="0" w:firstRowLastColumn="0" w:lastRowFirstColumn="0" w:lastRowLastColumn="0"/>
+            <w:tcW w:w="1329" w:type="pct"/>
+            <w:vAlign w:val="center"/>
+          </w:tcPr>
+          <w:p>
+            <w:pPr>
+              <w:jc w:val="center"/>
+              <w:rPr>
+                <w:lang w:val="es-ES"/>
+              </w:rPr>
+            </w:pPr>
+            <w:r>
+              <w:rPr>
+                <w:lang w:val="es-ES"/>
+              </w:rPr>
+              <w:t>Precondiciones</w:t>
+            </w:r>
+          </w:p>
+        </w:tc>
+        <w:tc>
+          <w:tcPr>
+            <w:tcW w:w="3671" w:type="pct"/>
+            <w:vAlign w:val="center"/>
+          </w:tcPr>
+          <w:p>
+            <w:pPr>
+              <w:jc w:val="center"/>
+              <w:cnfStyle w:val="000000000000" w:firstRow="0" w:lastRow="0" w:firstColumn="0" w:lastColumn="0" w:oddVBand="0" w:evenVBand="0" w:oddHBand="0" w:evenHBand="0" w:firstRowFirstColumn="0" w:firstRowLastColumn="0" w:lastRowFirstColumn="0" w:lastRowLastColumn="0"/>
+              <w:rPr>
+                <w:lang w:val="es-ES"/>
+              </w:rPr>
+            </w:pPr>
+            <w:r>
+              <w:rPr>
+                <w:lang w:val="es-ES"/>
+              </w:rPr>
+              <w:t>El médico ha ingresado pacientes</w:t>
+            </w:r>
+          </w:p>
+        </w:tc>
+      </w:tr>
+      <w:tr>
+        <w:trPr>
+          <w:cnfStyle w:val="000000100000" w:firstRow="0" w:lastRow="0" w:firstColumn="0" w:lastColumn="0" w:oddVBand="0" w:evenVBand="0" w:oddHBand="1" w:evenHBand="0" w:firstRowFirstColumn="0" w:firstRowLastColumn="0" w:lastRowFirstColumn="0" w:lastRowLastColumn="0"/>
+        </w:trPr>
+        <w:tc>
+          <w:tcPr>
+            <w:cnfStyle w:val="001000000000" w:firstRow="0" w:lastRow="0" w:firstColumn="1" w:lastColumn="0" w:oddVBand="0" w:evenVBand="0" w:oddHBand="0" w:evenHBand="0" w:firstRowFirstColumn="0" w:firstRowLastColumn="0" w:lastRowFirstColumn="0" w:lastRowLastColumn="0"/>
+            <w:tcW w:w="1329" w:type="pct"/>
+            <w:vAlign w:val="center"/>
+          </w:tcPr>
+          <w:p>
+            <w:pPr>
+              <w:jc w:val="center"/>
+              <w:rPr>
+                <w:lang w:val="es-ES"/>
+              </w:rPr>
+            </w:pPr>
+            <w:r>
+              <w:rPr>
+                <w:lang w:val="es-ES"/>
+              </w:rPr>
+              <w:t>Garantía de éxitos</w:t>
+            </w:r>
+          </w:p>
+        </w:tc>
+        <w:tc>
+          <w:tcPr>
+            <w:tcW w:w="3671" w:type="pct"/>
+            <w:vAlign w:val="center"/>
+          </w:tcPr>
+          <w:p>
+            <w:pPr>
+              <w:jc w:val="center"/>
+              <w:cnfStyle w:val="000000100000" w:firstRow="0" w:lastRow="0" w:firstColumn="0" w:lastColumn="0" w:oddVBand="0" w:evenVBand="0" w:oddHBand="1" w:evenHBand="0" w:firstRowFirstColumn="0" w:firstRowLastColumn="0" w:lastRowFirstColumn="0" w:lastRowLastColumn="0"/>
+              <w:rPr>
+                <w:lang w:val="es-ES"/>
+              </w:rPr>
+            </w:pPr>
+            <w:r>
+              <w:rPr>
+                <w:lang w:val="es-ES"/>
+              </w:rPr>
+              <w:t>Visualizar la calendarización de la próxima consulta del paciente</w:t>
+            </w:r>
+          </w:p>
+          <w:p>
+            <w:pPr>
+              <w:jc w:val="center"/>
+              <w:cnfStyle w:val="000000100000" w:firstRow="0" w:lastRow="0" w:firstColumn="0" w:lastColumn="0" w:oddVBand="0" w:evenVBand="0" w:oddHBand="1" w:evenHBand="0" w:firstRowFirstColumn="0" w:firstRowLastColumn="0" w:lastRowFirstColumn="0" w:lastRowLastColumn="0"/>
+              <w:rPr>
+                <w:lang w:val="es-ES"/>
+              </w:rPr>
+            </w:pPr>
+            <w:r>
+              <w:rPr>
+                <w:lang w:val="es-ES"/>
+              </w:rPr>
+              <w:t>Perceptible en la lista de las consultas pendientes</w:t>
+            </w:r>
+          </w:p>
+        </w:tc>
+      </w:tr>
+      <w:tr>
+        <w:tc>
+          <w:tcPr>
+            <w:cnfStyle w:val="001000000000" w:firstRow="0" w:lastRow="0" w:firstColumn="1" w:lastColumn="0" w:oddVBand="0" w:evenVBand="0" w:oddHBand="0" w:evenHBand="0" w:firstRowFirstColumn="0" w:firstRowLastColumn="0" w:lastRowFirstColumn="0" w:lastRowLastColumn="0"/>
+            <w:tcW w:w="1329" w:type="pct"/>
+            <w:vAlign w:val="center"/>
+          </w:tcPr>
+          <w:p>
+            <w:pPr>
+              <w:jc w:val="center"/>
+              <w:rPr>
+                <w:lang w:val="es-ES"/>
+              </w:rPr>
+            </w:pPr>
+            <w:r>
+              <w:rPr>
+                <w:lang w:val="es-ES"/>
+              </w:rPr>
+              <w:t>Excepciones</w:t>
+            </w:r>
+          </w:p>
+        </w:tc>
+        <w:tc>
+          <w:tcPr>
+            <w:tcW w:w="3671" w:type="pct"/>
+            <w:vAlign w:val="center"/>
+          </w:tcPr>
+          <w:p>
+            <w:pPr>
+              <w:jc w:val="center"/>
+              <w:cnfStyle w:val="000000000000" w:firstRow="0" w:lastRow="0" w:firstColumn="0" w:lastColumn="0" w:oddVBand="0" w:evenVBand="0" w:oddHBand="0" w:evenHBand="0" w:firstRowFirstColumn="0" w:firstRowLastColumn="0" w:lastRowFirstColumn="0" w:lastRowLastColumn="0"/>
+              <w:rPr>
+                <w:lang w:val="es-ES"/>
+              </w:rPr>
+            </w:pPr>
+            <w:r>
+              <w:rPr>
+                <w:lang w:val="es-ES"/>
+              </w:rPr>
+              <w:t>Al planificar la consulta es una fecha ya establecida</w:t>
+            </w:r>
+          </w:p>
+          <w:p>
+            <w:pPr>
+              <w:jc w:val="center"/>
+              <w:cnfStyle w:val="000000000000" w:firstRow="0" w:lastRow="0" w:firstColumn="0" w:lastColumn="0" w:oddVBand="0" w:evenVBand="0" w:oddHBand="0" w:evenHBand="0" w:firstRowFirstColumn="0" w:firstRowLastColumn="0" w:lastRowFirstColumn="0" w:lastRowLastColumn="0"/>
+              <w:rPr>
+                <w:lang w:val="es-ES"/>
+              </w:rPr>
+            </w:pPr>
+            <w:r>
+              <w:rPr>
+                <w:lang w:val="es-ES"/>
+              </w:rPr>
+              <w:t>Planificar una consulta para un cliente que no existe</w:t>
+            </w:r>
+          </w:p>
+        </w:tc>
+      </w:tr>
+    </w:tbl>
+    <w:p>
+      <w:pPr>
+        <w:rPr>
+          <w:lang w:val="es-ES"/>
+        </w:rPr>
+      </w:pPr>
+    </w:p>
+    <w:p>
+      <w:pPr>
+        <w:rPr>
+          <w:lang w:val="es-ES"/>
+        </w:rPr>
+      </w:pPr>
+    </w:p>
+    <w:tbl>
+      <w:tblPr>
+        <w:tblStyle w:val="Tabladecuadrcula4-nfasis11"/>
+        <w:tblW w:w="5000" w:type="pct"/>
+        <w:tblLook w:val="04A0" w:firstRow="1" w:lastRow="0" w:firstColumn="1" w:lastColumn="0" w:noHBand="0" w:noVBand="1"/>
+      </w:tblPr>
+      <w:tblGrid>
+        <w:gridCol w:w="2346"/>
+        <w:gridCol w:w="6482"/>
+      </w:tblGrid>
+      <w:tr>
+        <w:trPr>
+          <w:cnfStyle w:val="100000000000" w:firstRow="1" w:lastRow="0" w:firstColumn="0" w:lastColumn="0" w:oddVBand="0" w:evenVBand="0" w:oddHBand="0" w:evenHBand="0" w:firstRowFirstColumn="0" w:firstRowLastColumn="0" w:lastRowFirstColumn="0" w:lastRowLastColumn="0"/>
+          <w:tblHeader/>
+        </w:trPr>
+        <w:tc>
+          <w:tcPr>
+            <w:cnfStyle w:val="001000000000" w:firstRow="0" w:lastRow="0" w:firstColumn="1" w:lastColumn="0" w:oddVBand="0" w:evenVBand="0" w:oddHBand="0" w:evenHBand="0" w:firstRowFirstColumn="0" w:firstRowLastColumn="0" w:lastRowFirstColumn="0" w:lastRowLastColumn="0"/>
+            <w:tcW w:w="1329" w:type="pct"/>
+            <w:vAlign w:val="center"/>
+          </w:tcPr>
+          <w:p>
+            <w:pPr>
+              <w:jc w:val="center"/>
+              <w:rPr>
+                <w:lang w:val="es-ES"/>
+              </w:rPr>
+            </w:pPr>
+            <w:r>
+              <w:rPr>
+                <w:lang w:val="es-ES"/>
+              </w:rPr>
+              <w:t>Caso de Uso</w:t>
+            </w:r>
+          </w:p>
+        </w:tc>
+        <w:tc>
+          <w:tcPr>
+            <w:tcW w:w="3671" w:type="pct"/>
+            <w:vAlign w:val="center"/>
+          </w:tcPr>
+          <w:p>
+            <w:pPr>
+              <w:jc w:val="center"/>
+              <w:cnfStyle w:val="100000000000" w:firstRow="1" w:lastRow="0" w:firstColumn="0" w:lastColumn="0" w:oddVBand="0" w:evenVBand="0" w:oddHBand="0" w:evenHBand="0" w:firstRowFirstColumn="0" w:firstRowLastColumn="0" w:lastRowFirstColumn="0" w:lastRowLastColumn="0"/>
+              <w:rPr>
+                <w:lang w:val="es-ES"/>
+              </w:rPr>
+            </w:pPr>
+            <w:r>
+              <w:rPr>
+                <w:lang w:val="es-ES"/>
+              </w:rPr>
+              <w:t>Cambiar fecha de consulta</w:t>
+            </w:r>
+            <w:r>
+              <w:rPr>
+                <w:lang w:val="es-ES"/>
+              </w:rPr>
+              <w:t xml:space="preserve"> </w:t>
+            </w:r>
+          </w:p>
+        </w:tc>
+      </w:tr>
+      <w:tr>
+        <w:trPr>
+          <w:cnfStyle w:val="000000100000" w:firstRow="0" w:lastRow="0" w:firstColumn="0" w:lastColumn="0" w:oddVBand="0" w:evenVBand="0" w:oddHBand="1" w:evenHBand="0" w:firstRowFirstColumn="0" w:firstRowLastColumn="0" w:lastRowFirstColumn="0" w:lastRowLastColumn="0"/>
+        </w:trPr>
+        <w:tc>
+          <w:tcPr>
+            <w:cnfStyle w:val="001000000000" w:firstRow="0" w:lastRow="0" w:firstColumn="1" w:lastColumn="0" w:oddVBand="0" w:evenVBand="0" w:oddHBand="0" w:evenHBand="0" w:firstRowFirstColumn="0" w:firstRowLastColumn="0" w:lastRowFirstColumn="0" w:lastRowLastColumn="0"/>
+            <w:tcW w:w="1329" w:type="pct"/>
+            <w:vAlign w:val="center"/>
+          </w:tcPr>
+          <w:p>
+            <w:pPr>
+              <w:jc w:val="center"/>
+              <w:rPr>
+                <w:lang w:val="es-ES"/>
+              </w:rPr>
+            </w:pPr>
+            <w:r>
+              <w:rPr>
+                <w:lang w:val="es-ES"/>
+              </w:rPr>
+              <w:t>Actor(es)</w:t>
+            </w:r>
+          </w:p>
+        </w:tc>
+        <w:tc>
+          <w:tcPr>
+            <w:tcW w:w="3671" w:type="pct"/>
+            <w:vAlign w:val="center"/>
+          </w:tcPr>
+          <w:p>
+            <w:pPr>
+              <w:jc w:val="center"/>
+              <w:cnfStyle w:val="000000100000" w:firstRow="0" w:lastRow="0" w:firstColumn="0" w:lastColumn="0" w:oddVBand="0" w:evenVBand="0" w:oddHBand="1" w:evenHBand="0" w:firstRowFirstColumn="0" w:firstRowLastColumn="0" w:lastRowFirstColumn="0" w:lastRowLastColumn="0"/>
+              <w:rPr>
+                <w:lang w:val="es-ES"/>
+              </w:rPr>
+            </w:pPr>
+            <w:r>
+              <w:rPr>
+                <w:lang w:val="es-ES"/>
+              </w:rPr>
+              <w:t>Médico Odontológico</w:t>
+            </w:r>
+            <w:bookmarkStart w:id="2" w:name="_GoBack"/>
+            <w:bookmarkEnd w:id="2"/>
+          </w:p>
+        </w:tc>
+      </w:tr>
+      <w:tr>
+        <w:tc>
+          <w:tcPr>
+            <w:cnfStyle w:val="001000000000" w:firstRow="0" w:lastRow="0" w:firstColumn="1" w:lastColumn="0" w:oddVBand="0" w:evenVBand="0" w:oddHBand="0" w:evenHBand="0" w:firstRowFirstColumn="0" w:firstRowLastColumn="0" w:lastRowFirstColumn="0" w:lastRowLastColumn="0"/>
+            <w:tcW w:w="1329" w:type="pct"/>
+            <w:vAlign w:val="center"/>
+          </w:tcPr>
+          <w:p>
+            <w:pPr>
+              <w:jc w:val="center"/>
+              <w:rPr>
+                <w:lang w:val="es-ES"/>
+              </w:rPr>
+            </w:pPr>
+            <w:r>
+              <w:rPr>
+                <w:lang w:val="es-ES"/>
+              </w:rPr>
+              <w:t>Precondiciones</w:t>
+            </w:r>
+          </w:p>
+        </w:tc>
+        <w:tc>
+          <w:tcPr>
+            <w:tcW w:w="3671" w:type="pct"/>
+            <w:vAlign w:val="center"/>
+          </w:tcPr>
+          <w:p>
+            <w:pPr>
+              <w:jc w:val="center"/>
+              <w:cnfStyle w:val="000000000000" w:firstRow="0" w:lastRow="0" w:firstColumn="0" w:lastColumn="0" w:oddVBand="0" w:evenVBand="0" w:oddHBand="0" w:evenHBand="0" w:firstRowFirstColumn="0" w:firstRowLastColumn="0" w:lastRowFirstColumn="0" w:lastRowLastColumn="0"/>
+              <w:rPr>
+                <w:lang w:val="es-ES"/>
+              </w:rPr>
+            </w:pPr>
+            <w:r>
+              <w:rPr>
+                <w:lang w:val="es-ES"/>
+              </w:rPr>
+              <w:t>Se ha recibido la solicitud (vía email, llamada telefónica, etc… ) de parte del paciente para cambiar fecha de consulta</w:t>
+            </w:r>
+          </w:p>
+        </w:tc>
+      </w:tr>
+      <w:tr>
+        <w:trPr>
+          <w:cnfStyle w:val="000000100000" w:firstRow="0" w:lastRow="0" w:firstColumn="0" w:lastColumn="0" w:oddVBand="0" w:evenVBand="0" w:oddHBand="1" w:evenHBand="0" w:firstRowFirstColumn="0" w:firstRowLastColumn="0" w:lastRowFirstColumn="0" w:lastRowLastColumn="0"/>
+        </w:trPr>
+        <w:tc>
+          <w:tcPr>
+            <w:cnfStyle w:val="001000000000" w:firstRow="0" w:lastRow="0" w:firstColumn="1" w:lastColumn="0" w:oddVBand="0" w:evenVBand="0" w:oddHBand="0" w:evenHBand="0" w:firstRowFirstColumn="0" w:firstRowLastColumn="0" w:lastRowFirstColumn="0" w:lastRowLastColumn="0"/>
+            <w:tcW w:w="1329" w:type="pct"/>
+            <w:vAlign w:val="center"/>
+          </w:tcPr>
+          <w:p>
+            <w:pPr>
+              <w:jc w:val="center"/>
+              <w:rPr>
+                <w:lang w:val="es-ES"/>
+              </w:rPr>
+            </w:pPr>
+            <w:r>
+              <w:rPr>
+                <w:lang w:val="es-ES"/>
+              </w:rPr>
+              <w:t>Garantía de éxitos</w:t>
+            </w:r>
+          </w:p>
+        </w:tc>
+        <w:tc>
+          <w:tcPr>
+            <w:tcW w:w="3671" w:type="pct"/>
+            <w:vAlign w:val="center"/>
+          </w:tcPr>
+          <w:p>
+            <w:pPr>
+              <w:jc w:val="center"/>
+              <w:cnfStyle w:val="000000100000" w:firstRow="0" w:lastRow="0" w:firstColumn="0" w:lastColumn="0" w:oddVBand="0" w:evenVBand="0" w:oddHBand="1" w:evenHBand="0" w:firstRowFirstColumn="0" w:firstRowLastColumn="0" w:lastRowFirstColumn="0" w:lastRowLastColumn="0"/>
+              <w:rPr>
+                <w:lang w:val="es-ES"/>
+              </w:rPr>
+            </w:pPr>
+            <w:r>
+              <w:rPr>
+                <w:lang w:val="es-ES"/>
+              </w:rPr>
+              <w:t>El sistema mostrará un mensaje de éxito al cambio de fecha de consulta</w:t>
+            </w:r>
+          </w:p>
+        </w:tc>
+      </w:tr>
+      <w:tr>
+        <w:tc>
+          <w:tcPr>
+            <w:cnfStyle w:val="001000000000" w:firstRow="0" w:lastRow="0" w:firstColumn="1" w:lastColumn="0" w:oddVBand="0" w:evenVBand="0" w:oddHBand="0" w:evenHBand="0" w:firstRowFirstColumn="0" w:firstRowLastColumn="0" w:lastRowFirstColumn="0" w:lastRowLastColumn="0"/>
+            <w:tcW w:w="1329" w:type="pct"/>
+            <w:vAlign w:val="center"/>
+          </w:tcPr>
+          <w:p>
+            <w:pPr>
+              <w:jc w:val="center"/>
+              <w:rPr>
+                <w:lang w:val="es-ES"/>
+              </w:rPr>
+            </w:pPr>
+            <w:r>
+              <w:rPr>
+                <w:lang w:val="es-ES"/>
+              </w:rPr>
+              <w:t>Excepciones</w:t>
+            </w:r>
+          </w:p>
+        </w:tc>
+        <w:tc>
+          <w:tcPr>
+            <w:tcW w:w="3671" w:type="pct"/>
+            <w:vAlign w:val="center"/>
+          </w:tcPr>
+          <w:p>
+            <w:pPr>
+              <w:jc w:val="center"/>
+              <w:cnfStyle w:val="000000000000" w:firstRow="0" w:lastRow="0" w:firstColumn="0" w:lastColumn="0" w:oddVBand="0" w:evenVBand="0" w:oddHBand="0" w:evenHBand="0" w:firstRowFirstColumn="0" w:firstRowLastColumn="0" w:lastRowFirstColumn="0" w:lastRowLastColumn="0"/>
+              <w:rPr>
+                <w:lang w:val="es-ES"/>
+              </w:rPr>
+            </w:pPr>
+            <w:r>
+              <w:rPr>
+                <w:lang w:val="es-ES"/>
+              </w:rPr>
+              <w:t>Al planificar la consu</w:t>
+            </w:r>
+            <w:r>
+              <w:rPr>
+                <w:lang w:val="es-ES"/>
+              </w:rPr>
+              <w:t>lta es una fecha ya establecida</w:t>
+            </w:r>
+          </w:p>
+        </w:tc>
+      </w:tr>
+    </w:tbl>
+    <w:p>
+      <w:pPr>
+        <w:rPr>
+          <w:lang w:val="es-ES"/>
+        </w:rPr>
+      </w:pPr>
+    </w:p>
+    <w:p>
+      <w:pPr>
+        <w:rPr>
+          <w:lang w:val="es-ES"/>
+        </w:rPr>
+      </w:pPr>
+    </w:p>
+    <w:p>
+      <w:pPr>
+        <w:rPr>
+          <w:lang w:val="es-ES"/>
+        </w:rPr>
+      </w:pPr>
+    </w:p>
+    <w:p>
+      <w:pPr>
+        <w:rPr>
+          <w:lang w:val="es-ES"/>
+        </w:rPr>
+      </w:pPr>
+    </w:p>
+    <w:p>
+      <w:pPr>
+        <w:rPr>
+          <w:lang w:val="es-ES"/>
+        </w:rPr>
+      </w:pPr>
+    </w:p>
+    <w:tbl>
+      <w:tblPr>
+        <w:tblStyle w:val="Tabladecuadrcula4-nfasis11"/>
+        <w:tblW w:w="5000" w:type="pct"/>
+        <w:tblLook w:val="04A0" w:firstRow="1" w:lastRow="0" w:firstColumn="1" w:lastColumn="0" w:noHBand="0" w:noVBand="1"/>
+      </w:tblPr>
+      <w:tblGrid>
+        <w:gridCol w:w="2346"/>
+        <w:gridCol w:w="6482"/>
+      </w:tblGrid>
+      <w:tr>
+        <w:trPr>
+          <w:cnfStyle w:val="100000000000" w:firstRow="1" w:lastRow="0" w:firstColumn="0" w:lastColumn="0" w:oddVBand="0" w:evenVBand="0" w:oddHBand="0" w:evenHBand="0" w:firstRowFirstColumn="0" w:firstRowLastColumn="0" w:lastRowFirstColumn="0" w:lastRowLastColumn="0"/>
+          <w:tblHeader/>
+        </w:trPr>
+        <w:tc>
+          <w:tcPr>
+            <w:cnfStyle w:val="001000000000" w:firstRow="0" w:lastRow="0" w:firstColumn="1" w:lastColumn="0" w:oddVBand="0" w:evenVBand="0" w:oddHBand="0" w:evenHBand="0" w:firstRowFirstColumn="0" w:firstRowLastColumn="0" w:lastRowFirstColumn="0" w:lastRowLastColumn="0"/>
+            <w:tcW w:w="1329" w:type="pct"/>
+            <w:vAlign w:val="center"/>
+          </w:tcPr>
+          <w:p>
+            <w:pPr>
+              <w:jc w:val="center"/>
+              <w:rPr>
+                <w:lang w:val="es-ES"/>
+              </w:rPr>
+            </w:pPr>
+            <w:r>
+              <w:rPr>
+                <w:lang w:val="es-ES"/>
+              </w:rPr>
+              <w:t>Caso de Uso</w:t>
+            </w:r>
+          </w:p>
+        </w:tc>
+        <w:tc>
+          <w:tcPr>
+            <w:tcW w:w="3671" w:type="pct"/>
+            <w:vAlign w:val="center"/>
+          </w:tcPr>
+          <w:p>
+            <w:pPr>
+              <w:jc w:val="center"/>
+              <w:cnfStyle w:val="100000000000" w:firstRow="1" w:lastRow="0" w:firstColumn="0" w:lastColumn="0" w:oddVBand="0" w:evenVBand="0" w:oddHBand="0" w:evenHBand="0" w:firstRowFirstColumn="0" w:firstRowLastColumn="0" w:lastRowFirstColumn="0" w:lastRowLastColumn="0"/>
+              <w:rPr>
+                <w:lang w:val="es-ES"/>
+              </w:rPr>
+            </w:pPr>
+            <w:r>
+              <w:rPr>
+                <w:lang w:val="es-ES"/>
+              </w:rPr>
+              <w:t>Notificación de consultas próximas</w:t>
+            </w:r>
+            <w:r>
+              <w:rPr>
+                <w:lang w:val="es-ES"/>
+              </w:rPr>
+              <w:t xml:space="preserve"> </w:t>
+            </w:r>
+          </w:p>
+        </w:tc>
+      </w:tr>
+      <w:tr>
+        <w:trPr>
+          <w:cnfStyle w:val="000000100000" w:firstRow="0" w:lastRow="0" w:firstColumn="0" w:lastColumn="0" w:oddVBand="0" w:evenVBand="0" w:oddHBand="1" w:evenHBand="0" w:firstRowFirstColumn="0" w:firstRowLastColumn="0" w:lastRowFirstColumn="0" w:lastRowLastColumn="0"/>
+        </w:trPr>
+        <w:tc>
+          <w:tcPr>
+            <w:cnfStyle w:val="001000000000" w:firstRow="0" w:lastRow="0" w:firstColumn="1" w:lastColumn="0" w:oddVBand="0" w:evenVBand="0" w:oddHBand="0" w:evenHBand="0" w:firstRowFirstColumn="0" w:firstRowLastColumn="0" w:lastRowFirstColumn="0" w:lastRowLastColumn="0"/>
+            <w:tcW w:w="1329" w:type="pct"/>
+            <w:vAlign w:val="center"/>
+          </w:tcPr>
+          <w:p>
+            <w:pPr>
+              <w:jc w:val="center"/>
+              <w:rPr>
+                <w:lang w:val="es-ES"/>
+              </w:rPr>
+            </w:pPr>
+            <w:r>
+              <w:rPr>
+                <w:lang w:val="es-ES"/>
+              </w:rPr>
+              <w:t>Actor(es)</w:t>
+            </w:r>
+          </w:p>
+        </w:tc>
+        <w:tc>
+          <w:tcPr>
+            <w:tcW w:w="3671" w:type="pct"/>
+            <w:vAlign w:val="center"/>
+          </w:tcPr>
+          <w:p>
+            <w:pPr>
+              <w:jc w:val="center"/>
+              <w:cnfStyle w:val="000000100000" w:firstRow="0" w:lastRow="0" w:firstColumn="0" w:lastColumn="0" w:oddVBand="0" w:evenVBand="0" w:oddHBand="1" w:evenHBand="0" w:firstRowFirstColumn="0" w:firstRowLastColumn="0" w:lastRowFirstColumn="0" w:lastRowLastColumn="0"/>
+              <w:rPr>
+                <w:lang w:val="es-ES"/>
+              </w:rPr>
+            </w:pPr>
+            <w:r>
+              <w:rPr>
+                <w:lang w:val="es-ES"/>
+              </w:rPr>
+              <w:t>Médico Odontológico</w:t>
+            </w:r>
+          </w:p>
+        </w:tc>
+      </w:tr>
+      <w:tr>
+        <w:tc>
+          <w:tcPr>
+            <w:cnfStyle w:val="001000000000" w:firstRow="0" w:lastRow="0" w:firstColumn="1" w:lastColumn="0" w:oddVBand="0" w:evenVBand="0" w:oddHBand="0" w:evenHBand="0" w:firstRowFirstColumn="0" w:firstRowLastColumn="0" w:lastRowFirstColumn="0" w:lastRowLastColumn="0"/>
+            <w:tcW w:w="1329" w:type="pct"/>
+            <w:vAlign w:val="center"/>
+          </w:tcPr>
+          <w:p>
+            <w:pPr>
+              <w:jc w:val="center"/>
+              <w:rPr>
+                <w:lang w:val="es-ES"/>
+              </w:rPr>
+            </w:pPr>
+            <w:r>
+              <w:rPr>
+                <w:lang w:val="es-ES"/>
+              </w:rPr>
+              <w:t>Precondiciones</w:t>
+            </w:r>
+          </w:p>
+        </w:tc>
+        <w:tc>
+          <w:tcPr>
+            <w:tcW w:w="3671" w:type="pct"/>
+            <w:vAlign w:val="center"/>
+          </w:tcPr>
+          <w:p>
+            <w:pPr>
+              <w:jc w:val="center"/>
+              <w:cnfStyle w:val="000000000000" w:firstRow="0" w:lastRow="0" w:firstColumn="0" w:lastColumn="0" w:oddVBand="0" w:evenVBand="0" w:oddHBand="0" w:evenHBand="0" w:firstRowFirstColumn="0" w:firstRowLastColumn="0" w:lastRowFirstColumn="0" w:lastRowLastColumn="0"/>
+              <w:rPr>
+                <w:lang w:val="es-ES"/>
+              </w:rPr>
+            </w:pPr>
+            <w:r>
+              <w:rPr>
+                <w:lang w:val="es-ES"/>
+              </w:rPr>
+              <w:t>Se ha recibido la solicitud (vía email, llamada telefónica, etc… ) de parte del paciente para cambiar fecha de consulta</w:t>
+            </w:r>
+          </w:p>
+        </w:tc>
+      </w:tr>
+      <w:tr>
+        <w:trPr>
+          <w:cnfStyle w:val="000000100000" w:firstRow="0" w:lastRow="0" w:firstColumn="0" w:lastColumn="0" w:oddVBand="0" w:evenVBand="0" w:oddHBand="1" w:evenHBand="0" w:firstRowFirstColumn="0" w:firstRowLastColumn="0" w:lastRowFirstColumn="0" w:lastRowLastColumn="0"/>
+        </w:trPr>
+        <w:tc>
+          <w:tcPr>
+            <w:cnfStyle w:val="001000000000" w:firstRow="0" w:lastRow="0" w:firstColumn="1" w:lastColumn="0" w:oddVBand="0" w:evenVBand="0" w:oddHBand="0" w:evenHBand="0" w:firstRowFirstColumn="0" w:firstRowLastColumn="0" w:lastRowFirstColumn="0" w:lastRowLastColumn="0"/>
+            <w:tcW w:w="1329" w:type="pct"/>
+            <w:vAlign w:val="center"/>
+          </w:tcPr>
+          <w:p>
+            <w:pPr>
+              <w:jc w:val="center"/>
+              <w:rPr>
+                <w:lang w:val="es-ES"/>
+              </w:rPr>
+            </w:pPr>
+            <w:r>
+              <w:rPr>
+                <w:lang w:val="es-ES"/>
+              </w:rPr>
+              <w:t>Garantía de éxitos</w:t>
+            </w:r>
+          </w:p>
+        </w:tc>
+        <w:tc>
+          <w:tcPr>
+            <w:tcW w:w="3671" w:type="pct"/>
+            <w:vAlign w:val="center"/>
+          </w:tcPr>
+          <w:p>
+            <w:pPr>
+              <w:jc w:val="center"/>
+              <w:cnfStyle w:val="000000100000" w:firstRow="0" w:lastRow="0" w:firstColumn="0" w:lastColumn="0" w:oddVBand="0" w:evenVBand="0" w:oddHBand="1" w:evenHBand="0" w:firstRowFirstColumn="0" w:firstRowLastColumn="0" w:lastRowFirstColumn="0" w:lastRowLastColumn="0"/>
+              <w:rPr>
+                <w:lang w:val="es-ES"/>
+              </w:rPr>
+            </w:pPr>
+            <w:r>
+              <w:rPr>
+                <w:lang w:val="es-ES"/>
+              </w:rPr>
+              <w:t>El sistema mostrará un mensaje de éxito al cambio de fecha de consulta</w:t>
+            </w:r>
+          </w:p>
+        </w:tc>
+      </w:tr>
+      <w:tr>
+        <w:tc>
+          <w:tcPr>
+            <w:cnfStyle w:val="001000000000" w:firstRow="0" w:lastRow="0" w:firstColumn="1" w:lastColumn="0" w:oddVBand="0" w:evenVBand="0" w:oddHBand="0" w:evenHBand="0" w:firstRowFirstColumn="0" w:firstRowLastColumn="0" w:lastRowFirstColumn="0" w:lastRowLastColumn="0"/>
+            <w:tcW w:w="1329" w:type="pct"/>
+            <w:vAlign w:val="center"/>
+          </w:tcPr>
+          <w:p>
+            <w:pPr>
+              <w:jc w:val="center"/>
+              <w:rPr>
+                <w:lang w:val="es-ES"/>
+              </w:rPr>
+            </w:pPr>
+            <w:r>
+              <w:rPr>
+                <w:lang w:val="es-ES"/>
+              </w:rPr>
+              <w:t>Excepciones</w:t>
+            </w:r>
+          </w:p>
+        </w:tc>
+        <w:tc>
+          <w:tcPr>
+            <w:tcW w:w="3671" w:type="pct"/>
+            <w:vAlign w:val="center"/>
+          </w:tcPr>
+          <w:p>
+            <w:pPr>
+              <w:jc w:val="center"/>
+              <w:cnfStyle w:val="000000000000" w:firstRow="0" w:lastRow="0" w:firstColumn="0" w:lastColumn="0" w:oddVBand="0" w:evenVBand="0" w:oddHBand="0" w:evenHBand="0" w:firstRowFirstColumn="0" w:firstRowLastColumn="0" w:lastRowFirstColumn="0" w:lastRowLastColumn="0"/>
+              <w:rPr>
+                <w:lang w:val="es-ES"/>
+              </w:rPr>
+            </w:pPr>
+            <w:r>
+              <w:rPr>
+                <w:lang w:val="es-ES"/>
+              </w:rPr>
+              <w:t>Al planificar la consulta es una fecha ya establecida</w:t>
+            </w:r>
+          </w:p>
+        </w:tc>
+      </w:tr>
+    </w:tbl>
+    <w:p>
+      <w:pPr>
+        <w:rPr>
+          <w:lang w:val="es-ES"/>
+        </w:rPr>
+      </w:pPr>
+    </w:p>
+    <w:p>
+      <w:pPr>
+        <w:rPr>
+          <w:lang w:val="es-ES"/>
+        </w:rPr>
+      </w:pPr>
+    </w:p>
+    <w:p>
+      <w:pPr>
+        <w:rPr>
+          <w:lang w:val="es-ES"/>
+        </w:rPr>
+      </w:pPr>
+    </w:p>
+    <w:p>
+      <w:pPr>
+        <w:rPr>
+          <w:lang w:val="es-ES"/>
+        </w:rPr>
+      </w:pPr>
+    </w:p>
+    <w:p>
+      <w:pPr>
+        <w:rPr>
+          <w:lang w:val="es-ES"/>
+        </w:rPr>
+      </w:pPr>
+    </w:p>
+    <w:p>
+      <w:pPr>
+        <w:rPr>
+          <w:lang w:val="es-ES"/>
+        </w:rPr>
+      </w:pPr>
+    </w:p>
+    <w:p>
+      <w:pPr>
+        <w:rPr>
+          <w:lang w:val="es-ES"/>
+        </w:rPr>
+      </w:pPr>
+    </w:p>
+    <w:p>
+      <w:pPr>
+        <w:rPr>
+          <w:lang w:val="es-ES"/>
+        </w:rPr>
+      </w:pPr>
+    </w:p>
     <w:p>
       <w:pPr>
         <w:rPr>
@@ -7562,7 +8417,6 @@
                 <w:sz w:val="22"/>
                 <w:szCs w:val="22"/>
               </w:rPr>
-              <w:lastRenderedPageBreak/>
               <w:t>Frecuencia de uso</w:t>
             </w:r>
           </w:p>
@@ -7665,6 +8519,7 @@
               </w:rPr>
             </w:pPr>
             <w:r>
+              <w:lastRenderedPageBreak/>
               <w:t>Actores</w:t>
             </w:r>
           </w:p>
@@ -8918,7 +9773,6 @@
                 <w:rStyle w:val="nfasissutil"/>
                 <w:color w:val="000000" w:themeColor="text1"/>
               </w:rPr>
-              <w:lastRenderedPageBreak/>
               <w:t>Nombre del Caso de Uso</w:t>
             </w:r>
           </w:p>
@@ -9015,6 +9869,7 @@
               <w:rPr>
                 <w:sz w:val="20"/>
               </w:rPr>
+              <w:lastRenderedPageBreak/>
               <w:t>Objetivo</w:t>
             </w:r>
           </w:p>
@@ -10056,7 +10911,6 @@
               <w:rPr>
                 <w:sz w:val="22"/>
               </w:rPr>
-              <w:lastRenderedPageBreak/>
               <w:t>Excepciones</w:t>
             </w:r>
           </w:p>
@@ -10195,6 +11049,7 @@
               <w:rPr>
                 <w:sz w:val="22"/>
               </w:rPr>
+              <w:lastRenderedPageBreak/>
               <w:t>Frecuencia de uso</w:t>
             </w:r>
           </w:p>
@@ -20221,7 +21076,7 @@
         <w:color w:val="3B4658" w:themeColor="accent4" w:themeShade="80"/>
         <w:lang w:val="es-ES"/>
       </w:rPr>
-      <w:t>10</w:t>
+      <w:t>12</w:t>
     </w:r>
     <w:r>
       <w:rPr>
@@ -20292,7 +21147,6 @@
       <w:dataBinding w:prefixMappings="xmlns:ns0='http://schemas.openxmlformats.org/package/2006/metadata/core-properties' xmlns:ns1='http://purl.org/dc/elements/1.1/'" w:xpath="/ns0:coreProperties[1]/ns1:title[1]" w:storeItemID="{6C3C8BC8-F283-45AE-878A-BAB7291924A1}"/>
       <w:text/>
     </w:sdtPr>
-    <w:sdtEndPr/>
     <w:sdtContent>
       <w:p>
         <w:pPr>
@@ -27780,57 +28634,57 @@
     </dgm:pt>
   </dgm:ptLst>
   <dgm:cxnLst>
-    <dgm:cxn modelId="{753F4FE4-58E4-412A-8DEA-22320F0E4B93}" type="presOf" srcId="{597FD475-75B8-4C56-A43B-7F27729AC860}" destId="{BAE36B21-F122-4342-A232-984406E1D097}" srcOrd="0" destOrd="0" presId="urn:microsoft.com/office/officeart/2008/layout/HalfCircleOrganizationChart"/>
     <dgm:cxn modelId="{F64200F4-3EF1-426C-A402-E09203C682B3}" srcId="{EF232F4C-50EF-47B9-8BCF-79A7CC6289AE}" destId="{FAA5F77F-1734-43A3-A3FB-44464BEFFC28}" srcOrd="0" destOrd="0" parTransId="{C402DC23-CD6B-4325-9EA7-4342DBB48256}" sibTransId="{DDD36EDE-2339-498B-B01D-2CB475F46BCC}"/>
-    <dgm:cxn modelId="{22616181-7B9B-439D-A077-8B9C0EE0C101}" type="presOf" srcId="{9C8C10A7-4979-49EC-8B71-D87338D1690C}" destId="{EBA9850D-9BA7-4640-BF0F-211577D13093}" srcOrd="0" destOrd="0" presId="urn:microsoft.com/office/officeart/2008/layout/HalfCircleOrganizationChart"/>
-    <dgm:cxn modelId="{A5DFF3AD-DB65-4F76-B128-87DD16271A7B}" type="presOf" srcId="{FAA5F77F-1734-43A3-A3FB-44464BEFFC28}" destId="{7E8F490A-DCA4-4CBE-90E4-1DE20A8E9EF4}" srcOrd="0" destOrd="0" presId="urn:microsoft.com/office/officeart/2008/layout/HalfCircleOrganizationChart"/>
+    <dgm:cxn modelId="{C59C01DA-777F-4C26-B3B1-91AD319A39B5}" type="presOf" srcId="{37C8A733-1B10-4EF9-9B0F-B6AED3145228}" destId="{341377B2-D986-48C5-AE62-3C99E6240606}" srcOrd="0" destOrd="0" presId="urn:microsoft.com/office/officeart/2008/layout/HalfCircleOrganizationChart"/>
+    <dgm:cxn modelId="{8FE2CA24-3C27-4755-9EDC-5AAC619B65B7}" type="presOf" srcId="{9C8C10A7-4979-49EC-8B71-D87338D1690C}" destId="{24380B19-C3CC-4980-AE6F-C98AA317A6BF}" srcOrd="1" destOrd="0" presId="urn:microsoft.com/office/officeart/2008/layout/HalfCircleOrganizationChart"/>
+    <dgm:cxn modelId="{30F68434-7B94-41D3-9BC8-FEFA8F3AA768}" type="presOf" srcId="{64B2598D-E4D8-4D4A-98F4-6E5AD2F18B34}" destId="{6395CDC1-336C-4ADA-AA57-3B2B7E0298B1}" srcOrd="1" destOrd="0" presId="urn:microsoft.com/office/officeart/2008/layout/HalfCircleOrganizationChart"/>
+    <dgm:cxn modelId="{999F66C8-685F-4563-9FCB-B6E4894A9B70}" type="presOf" srcId="{FAA5F77F-1734-43A3-A3FB-44464BEFFC28}" destId="{AF80094A-4C67-405A-BB56-90D8B9362DB2}" srcOrd="1" destOrd="0" presId="urn:microsoft.com/office/officeart/2008/layout/HalfCircleOrganizationChart"/>
+    <dgm:cxn modelId="{025422FE-4AE1-4F8A-BE19-9EBBEEA40B83}" type="presOf" srcId="{CF202D37-D5FF-4FE9-AF00-B60F93A62AFE}" destId="{0BAE9BE9-0CCC-46E7-BA4B-F7A3D26E0CCD}" srcOrd="0" destOrd="0" presId="urn:microsoft.com/office/officeart/2008/layout/HalfCircleOrganizationChart"/>
+    <dgm:cxn modelId="{AAC808A0-722E-44A2-A061-3421CBDC47D1}" type="presOf" srcId="{FAA5F77F-1734-43A3-A3FB-44464BEFFC28}" destId="{7E8F490A-DCA4-4CBE-90E4-1DE20A8E9EF4}" srcOrd="0" destOrd="0" presId="urn:microsoft.com/office/officeart/2008/layout/HalfCircleOrganizationChart"/>
     <dgm:cxn modelId="{1398C057-2EAA-42B2-BE7D-83DB5745F222}" srcId="{CF202D37-D5FF-4FE9-AF00-B60F93A62AFE}" destId="{EF232F4C-50EF-47B9-8BCF-79A7CC6289AE}" srcOrd="0" destOrd="0" parTransId="{D5FBB1BF-E5D6-4805-9599-187478E8D4D9}" sibTransId="{3E4ECEAE-7DE3-4FB9-8475-14F14A78FA4A}"/>
-    <dgm:cxn modelId="{A28B57A6-6052-4FF5-BCD4-0AB4F153E924}" type="presOf" srcId="{37C8A733-1B10-4EF9-9B0F-B6AED3145228}" destId="{341377B2-D986-48C5-AE62-3C99E6240606}" srcOrd="0" destOrd="0" presId="urn:microsoft.com/office/officeart/2008/layout/HalfCircleOrganizationChart"/>
-    <dgm:cxn modelId="{C58F4B48-1D69-4904-9D34-E27DCB753539}" type="presOf" srcId="{9C8C10A7-4979-49EC-8B71-D87338D1690C}" destId="{24380B19-C3CC-4980-AE6F-C98AA317A6BF}" srcOrd="1" destOrd="0" presId="urn:microsoft.com/office/officeart/2008/layout/HalfCircleOrganizationChart"/>
-    <dgm:cxn modelId="{CC7A78B6-A432-44BC-ABD7-7DD2700B1152}" type="presOf" srcId="{C402DC23-CD6B-4325-9EA7-4342DBB48256}" destId="{AE622088-5B8C-4497-8186-43CA03A49D2C}" srcOrd="0" destOrd="0" presId="urn:microsoft.com/office/officeart/2008/layout/HalfCircleOrganizationChart"/>
-    <dgm:cxn modelId="{AF867506-A9A2-445C-BA6E-57DDE120A81B}" type="presOf" srcId="{CF202D37-D5FF-4FE9-AF00-B60F93A62AFE}" destId="{0BAE9BE9-0CCC-46E7-BA4B-F7A3D26E0CCD}" srcOrd="0" destOrd="0" presId="urn:microsoft.com/office/officeart/2008/layout/HalfCircleOrganizationChart"/>
-    <dgm:cxn modelId="{61612269-1C44-4D36-8F8D-7A08933948B2}" type="presOf" srcId="{64B2598D-E4D8-4D4A-98F4-6E5AD2F18B34}" destId="{6395CDC1-336C-4ADA-AA57-3B2B7E0298B1}" srcOrd="1" destOrd="0" presId="urn:microsoft.com/office/officeart/2008/layout/HalfCircleOrganizationChart"/>
-    <dgm:cxn modelId="{B231A97E-B547-45CC-88D9-F1A61145D33A}" type="presOf" srcId="{FAA5F77F-1734-43A3-A3FB-44464BEFFC28}" destId="{AF80094A-4C67-405A-BB56-90D8B9362DB2}" srcOrd="1" destOrd="0" presId="urn:microsoft.com/office/officeart/2008/layout/HalfCircleOrganizationChart"/>
+    <dgm:cxn modelId="{4862812C-85D1-4808-A5F5-D871E562DEDE}" type="presOf" srcId="{64B2598D-E4D8-4D4A-98F4-6E5AD2F18B34}" destId="{3CDACD33-3274-46B8-AF8D-93866DD7FA37}" srcOrd="0" destOrd="0" presId="urn:microsoft.com/office/officeart/2008/layout/HalfCircleOrganizationChart"/>
     <dgm:cxn modelId="{F99AEDA2-4C1D-4FF6-8D07-818CE7A47B38}" srcId="{FAA5F77F-1734-43A3-A3FB-44464BEFFC28}" destId="{64B2598D-E4D8-4D4A-98F4-6E5AD2F18B34}" srcOrd="1" destOrd="0" parTransId="{37C8A733-1B10-4EF9-9B0F-B6AED3145228}" sibTransId="{6D992D21-215F-4535-8F1D-8E2665A0D562}"/>
-    <dgm:cxn modelId="{8604A52B-841A-4424-A152-FF7BF3130E1A}" type="presOf" srcId="{EF232F4C-50EF-47B9-8BCF-79A7CC6289AE}" destId="{157F471B-5409-4B2C-A22E-73B0BA23C1F8}" srcOrd="0" destOrd="0" presId="urn:microsoft.com/office/officeart/2008/layout/HalfCircleOrganizationChart"/>
-    <dgm:cxn modelId="{7F3E19EE-D075-423F-9C19-82F79AC2F866}" type="presOf" srcId="{64B2598D-E4D8-4D4A-98F4-6E5AD2F18B34}" destId="{3CDACD33-3274-46B8-AF8D-93866DD7FA37}" srcOrd="0" destOrd="0" presId="urn:microsoft.com/office/officeart/2008/layout/HalfCircleOrganizationChart"/>
-    <dgm:cxn modelId="{8E8FBC1C-4FD6-4C64-A6C4-5F492AC864AB}" type="presOf" srcId="{EF232F4C-50EF-47B9-8BCF-79A7CC6289AE}" destId="{71B5B9C7-E505-46CB-A105-029841481564}" srcOrd="1" destOrd="0" presId="urn:microsoft.com/office/officeart/2008/layout/HalfCircleOrganizationChart"/>
+    <dgm:cxn modelId="{4217CD32-D86C-4D3A-AE49-8E79244A2466}" type="presOf" srcId="{9C8C10A7-4979-49EC-8B71-D87338D1690C}" destId="{EBA9850D-9BA7-4640-BF0F-211577D13093}" srcOrd="0" destOrd="0" presId="urn:microsoft.com/office/officeart/2008/layout/HalfCircleOrganizationChart"/>
     <dgm:cxn modelId="{9D1800F7-E15B-47AA-96AC-74C64715D8AC}" srcId="{FAA5F77F-1734-43A3-A3FB-44464BEFFC28}" destId="{9C8C10A7-4979-49EC-8B71-D87338D1690C}" srcOrd="0" destOrd="0" parTransId="{597FD475-75B8-4C56-A43B-7F27729AC860}" sibTransId="{8204157D-BB85-468C-909B-E4117D9E61DF}"/>
-    <dgm:cxn modelId="{DD7ECC44-CCC1-4D07-ABDD-A634995D58EF}" type="presParOf" srcId="{0BAE9BE9-0CCC-46E7-BA4B-F7A3D26E0CCD}" destId="{FFDC8489-7165-4EA8-8B79-003665397F6B}" srcOrd="0" destOrd="0" presId="urn:microsoft.com/office/officeart/2008/layout/HalfCircleOrganizationChart"/>
-    <dgm:cxn modelId="{D1927E80-4734-4D9D-B54D-3540591A2D3C}" type="presParOf" srcId="{FFDC8489-7165-4EA8-8B79-003665397F6B}" destId="{8567EEB6-E2E1-4EFD-A76B-F8F0B2880BAB}" srcOrd="0" destOrd="0" presId="urn:microsoft.com/office/officeart/2008/layout/HalfCircleOrganizationChart"/>
-    <dgm:cxn modelId="{6AC4D89E-3A41-4A36-8025-C65D0EB9F0CB}" type="presParOf" srcId="{8567EEB6-E2E1-4EFD-A76B-F8F0B2880BAB}" destId="{157F471B-5409-4B2C-A22E-73B0BA23C1F8}" srcOrd="0" destOrd="0" presId="urn:microsoft.com/office/officeart/2008/layout/HalfCircleOrganizationChart"/>
-    <dgm:cxn modelId="{D0E4E453-42DB-4980-9D20-E298ABCF4C68}" type="presParOf" srcId="{8567EEB6-E2E1-4EFD-A76B-F8F0B2880BAB}" destId="{ACF74ADF-4A48-4A5F-92A2-812EBA040215}" srcOrd="1" destOrd="0" presId="urn:microsoft.com/office/officeart/2008/layout/HalfCircleOrganizationChart"/>
-    <dgm:cxn modelId="{CB278EB0-C104-4B9B-A8F1-DF39658A2504}" type="presParOf" srcId="{8567EEB6-E2E1-4EFD-A76B-F8F0B2880BAB}" destId="{602C7EDE-43EA-4EC6-96B0-C76D8D427A7A}" srcOrd="2" destOrd="0" presId="urn:microsoft.com/office/officeart/2008/layout/HalfCircleOrganizationChart"/>
-    <dgm:cxn modelId="{1A6C81CA-BEB9-4F03-A069-C2B9CFE3DE2A}" type="presParOf" srcId="{8567EEB6-E2E1-4EFD-A76B-F8F0B2880BAB}" destId="{71B5B9C7-E505-46CB-A105-029841481564}" srcOrd="3" destOrd="0" presId="urn:microsoft.com/office/officeart/2008/layout/HalfCircleOrganizationChart"/>
-    <dgm:cxn modelId="{7B815090-CD6D-4977-A3D4-537116E30C51}" type="presParOf" srcId="{FFDC8489-7165-4EA8-8B79-003665397F6B}" destId="{751118C8-CD50-4355-9B4E-7767CE3DA7C7}" srcOrd="1" destOrd="0" presId="urn:microsoft.com/office/officeart/2008/layout/HalfCircleOrganizationChart"/>
-    <dgm:cxn modelId="{A8EBA341-E4D5-48C9-9C85-7FAA0DE19D5D}" type="presParOf" srcId="{FFDC8489-7165-4EA8-8B79-003665397F6B}" destId="{FA752FA3-EAA5-4FF7-89A9-DC0856B5A2AD}" srcOrd="2" destOrd="0" presId="urn:microsoft.com/office/officeart/2008/layout/HalfCircleOrganizationChart"/>
-    <dgm:cxn modelId="{895FAAE9-17DA-4165-AAE5-E2E66F26FC72}" type="presParOf" srcId="{FA752FA3-EAA5-4FF7-89A9-DC0856B5A2AD}" destId="{AE622088-5B8C-4497-8186-43CA03A49D2C}" srcOrd="0" destOrd="0" presId="urn:microsoft.com/office/officeart/2008/layout/HalfCircleOrganizationChart"/>
-    <dgm:cxn modelId="{0339FF98-AFF7-4209-908B-795093841A3D}" type="presParOf" srcId="{FA752FA3-EAA5-4FF7-89A9-DC0856B5A2AD}" destId="{763A7ADD-1E94-43D8-B4AB-47F44848EE25}" srcOrd="1" destOrd="0" presId="urn:microsoft.com/office/officeart/2008/layout/HalfCircleOrganizationChart"/>
-    <dgm:cxn modelId="{AEFCDD81-B9ED-4793-A10B-151403EB5F3E}" type="presParOf" srcId="{763A7ADD-1E94-43D8-B4AB-47F44848EE25}" destId="{4C5FE219-B0B8-4124-A3EA-18E76AD93518}" srcOrd="0" destOrd="0" presId="urn:microsoft.com/office/officeart/2008/layout/HalfCircleOrganizationChart"/>
-    <dgm:cxn modelId="{5B5A3175-569E-42BC-95CB-44D4B0FC246F}" type="presParOf" srcId="{4C5FE219-B0B8-4124-A3EA-18E76AD93518}" destId="{7E8F490A-DCA4-4CBE-90E4-1DE20A8E9EF4}" srcOrd="0" destOrd="0" presId="urn:microsoft.com/office/officeart/2008/layout/HalfCircleOrganizationChart"/>
-    <dgm:cxn modelId="{C10C38B5-AFCE-4C7B-B9BC-7E16F1F7BDC9}" type="presParOf" srcId="{4C5FE219-B0B8-4124-A3EA-18E76AD93518}" destId="{896F29F9-C6C5-4C0A-9AD1-F69E17572B46}" srcOrd="1" destOrd="0" presId="urn:microsoft.com/office/officeart/2008/layout/HalfCircleOrganizationChart"/>
-    <dgm:cxn modelId="{8F9C270B-3A3D-4138-9FD0-1FCB18EBA625}" type="presParOf" srcId="{4C5FE219-B0B8-4124-A3EA-18E76AD93518}" destId="{3F458D7A-14E7-4C01-8FF5-848A578C0D46}" srcOrd="2" destOrd="0" presId="urn:microsoft.com/office/officeart/2008/layout/HalfCircleOrganizationChart"/>
-    <dgm:cxn modelId="{C2A8DD60-235C-47B8-8FA3-F2EF7C959C40}" type="presParOf" srcId="{4C5FE219-B0B8-4124-A3EA-18E76AD93518}" destId="{AF80094A-4C67-405A-BB56-90D8B9362DB2}" srcOrd="3" destOrd="0" presId="urn:microsoft.com/office/officeart/2008/layout/HalfCircleOrganizationChart"/>
-    <dgm:cxn modelId="{E5B06EBE-EA3F-4098-956F-E788D9E3E415}" type="presParOf" srcId="{763A7ADD-1E94-43D8-B4AB-47F44848EE25}" destId="{9B2D4421-96F2-45A1-A40E-496DFF7BCFDB}" srcOrd="1" destOrd="0" presId="urn:microsoft.com/office/officeart/2008/layout/HalfCircleOrganizationChart"/>
-    <dgm:cxn modelId="{0B35E758-EE2D-43B3-85C9-FEBBF8370D1B}" type="presParOf" srcId="{9B2D4421-96F2-45A1-A40E-496DFF7BCFDB}" destId="{BAE36B21-F122-4342-A232-984406E1D097}" srcOrd="0" destOrd="0" presId="urn:microsoft.com/office/officeart/2008/layout/HalfCircleOrganizationChart"/>
-    <dgm:cxn modelId="{9B155DBB-80F0-4E70-B841-568D69FDB048}" type="presParOf" srcId="{9B2D4421-96F2-45A1-A40E-496DFF7BCFDB}" destId="{3A9C4E5A-18BD-43D5-BD87-7587B9CBB7E1}" srcOrd="1" destOrd="0" presId="urn:microsoft.com/office/officeart/2008/layout/HalfCircleOrganizationChart"/>
-    <dgm:cxn modelId="{1D2C3883-8E91-4D02-944D-4F41956580FB}" type="presParOf" srcId="{3A9C4E5A-18BD-43D5-BD87-7587B9CBB7E1}" destId="{56CE88F8-3687-4233-B615-285BE0C1B1E5}" srcOrd="0" destOrd="0" presId="urn:microsoft.com/office/officeart/2008/layout/HalfCircleOrganizationChart"/>
-    <dgm:cxn modelId="{C410AB15-2139-4424-88DD-D0732D918BA1}" type="presParOf" srcId="{56CE88F8-3687-4233-B615-285BE0C1B1E5}" destId="{EBA9850D-9BA7-4640-BF0F-211577D13093}" srcOrd="0" destOrd="0" presId="urn:microsoft.com/office/officeart/2008/layout/HalfCircleOrganizationChart"/>
-    <dgm:cxn modelId="{6922BCA8-676F-43B9-A0C2-9A37F59489D0}" type="presParOf" srcId="{56CE88F8-3687-4233-B615-285BE0C1B1E5}" destId="{45CA7DEC-3164-48C8-9692-57A9CF710F34}" srcOrd="1" destOrd="0" presId="urn:microsoft.com/office/officeart/2008/layout/HalfCircleOrganizationChart"/>
-    <dgm:cxn modelId="{35173532-0B0A-4F56-A61A-29924F927EB9}" type="presParOf" srcId="{56CE88F8-3687-4233-B615-285BE0C1B1E5}" destId="{BF49C480-ABC7-463B-84C5-9DAEB22B6B6D}" srcOrd="2" destOrd="0" presId="urn:microsoft.com/office/officeart/2008/layout/HalfCircleOrganizationChart"/>
-    <dgm:cxn modelId="{BE35FF4E-0D8E-48AD-BCB1-50EFCCB1A5E5}" type="presParOf" srcId="{56CE88F8-3687-4233-B615-285BE0C1B1E5}" destId="{24380B19-C3CC-4980-AE6F-C98AA317A6BF}" srcOrd="3" destOrd="0" presId="urn:microsoft.com/office/officeart/2008/layout/HalfCircleOrganizationChart"/>
-    <dgm:cxn modelId="{07486C09-EDEA-409A-BDDA-C2A23C014BAC}" type="presParOf" srcId="{3A9C4E5A-18BD-43D5-BD87-7587B9CBB7E1}" destId="{43EF542F-3C76-4606-9868-AF94D3A2C447}" srcOrd="1" destOrd="0" presId="urn:microsoft.com/office/officeart/2008/layout/HalfCircleOrganizationChart"/>
-    <dgm:cxn modelId="{A55D3362-0109-4C8C-8B21-872149705507}" type="presParOf" srcId="{3A9C4E5A-18BD-43D5-BD87-7587B9CBB7E1}" destId="{52ECFC2D-66DF-4942-B142-008F7094FD3E}" srcOrd="2" destOrd="0" presId="urn:microsoft.com/office/officeart/2008/layout/HalfCircleOrganizationChart"/>
-    <dgm:cxn modelId="{00FAD832-4941-4D7D-B227-BFEBF8B6ABB9}" type="presParOf" srcId="{9B2D4421-96F2-45A1-A40E-496DFF7BCFDB}" destId="{341377B2-D986-48C5-AE62-3C99E6240606}" srcOrd="2" destOrd="0" presId="urn:microsoft.com/office/officeart/2008/layout/HalfCircleOrganizationChart"/>
-    <dgm:cxn modelId="{4BEC211F-97C5-449E-B2B0-041EE55E0793}" type="presParOf" srcId="{9B2D4421-96F2-45A1-A40E-496DFF7BCFDB}" destId="{D6B33A73-BB50-471E-BD90-4DEA54D18E75}" srcOrd="3" destOrd="0" presId="urn:microsoft.com/office/officeart/2008/layout/HalfCircleOrganizationChart"/>
-    <dgm:cxn modelId="{ED7AD4CA-5703-4DDB-9805-0593946A3795}" type="presParOf" srcId="{D6B33A73-BB50-471E-BD90-4DEA54D18E75}" destId="{C2FE76EC-C15D-49DD-9344-AA48D2345003}" srcOrd="0" destOrd="0" presId="urn:microsoft.com/office/officeart/2008/layout/HalfCircleOrganizationChart"/>
-    <dgm:cxn modelId="{A05C363B-9F5E-4E71-A592-5491127D1A7A}" type="presParOf" srcId="{C2FE76EC-C15D-49DD-9344-AA48D2345003}" destId="{3CDACD33-3274-46B8-AF8D-93866DD7FA37}" srcOrd="0" destOrd="0" presId="urn:microsoft.com/office/officeart/2008/layout/HalfCircleOrganizationChart"/>
-    <dgm:cxn modelId="{B7D4F7A8-DC2C-4F71-913D-1CE207E66A41}" type="presParOf" srcId="{C2FE76EC-C15D-49DD-9344-AA48D2345003}" destId="{E3056D43-1624-41EA-9BE0-B7F4DC0D88DE}" srcOrd="1" destOrd="0" presId="urn:microsoft.com/office/officeart/2008/layout/HalfCircleOrganizationChart"/>
-    <dgm:cxn modelId="{6228A209-653F-47D0-BDE8-5FA7156D8020}" type="presParOf" srcId="{C2FE76EC-C15D-49DD-9344-AA48D2345003}" destId="{56D3F933-9684-4E7A-A72B-12ABF0B839D4}" srcOrd="2" destOrd="0" presId="urn:microsoft.com/office/officeart/2008/layout/HalfCircleOrganizationChart"/>
-    <dgm:cxn modelId="{76631387-EFED-4621-A861-0D47BB2DDF10}" type="presParOf" srcId="{C2FE76EC-C15D-49DD-9344-AA48D2345003}" destId="{6395CDC1-336C-4ADA-AA57-3B2B7E0298B1}" srcOrd="3" destOrd="0" presId="urn:microsoft.com/office/officeart/2008/layout/HalfCircleOrganizationChart"/>
-    <dgm:cxn modelId="{08A41025-7A77-4364-8AE7-56E650534FE7}" type="presParOf" srcId="{D6B33A73-BB50-471E-BD90-4DEA54D18E75}" destId="{3C0C9C72-03F4-4675-8BE9-F8CF27C3D407}" srcOrd="1" destOrd="0" presId="urn:microsoft.com/office/officeart/2008/layout/HalfCircleOrganizationChart"/>
-    <dgm:cxn modelId="{B0DF20C0-B8CE-40C8-82C5-A5B6CCD63AAB}" type="presParOf" srcId="{D6B33A73-BB50-471E-BD90-4DEA54D18E75}" destId="{7F4618E3-47C7-429D-86AD-ACC7D5756306}" srcOrd="2" destOrd="0" presId="urn:microsoft.com/office/officeart/2008/layout/HalfCircleOrganizationChart"/>
-    <dgm:cxn modelId="{D671F4BA-BE16-4A36-AEDD-76FB37B0C50F}" type="presParOf" srcId="{763A7ADD-1E94-43D8-B4AB-47F44848EE25}" destId="{4D2EB142-4937-4EC4-BF7B-9B6E12A0D8B5}" srcOrd="2" destOrd="0" presId="urn:microsoft.com/office/officeart/2008/layout/HalfCircleOrganizationChart"/>
+    <dgm:cxn modelId="{B5A6E365-10C6-49B8-90CB-C15BDF610E5C}" type="presOf" srcId="{EF232F4C-50EF-47B9-8BCF-79A7CC6289AE}" destId="{71B5B9C7-E505-46CB-A105-029841481564}" srcOrd="1" destOrd="0" presId="urn:microsoft.com/office/officeart/2008/layout/HalfCircleOrganizationChart"/>
+    <dgm:cxn modelId="{FB873A88-12F0-4A2A-B98E-7811FF52DA7D}" type="presOf" srcId="{EF232F4C-50EF-47B9-8BCF-79A7CC6289AE}" destId="{157F471B-5409-4B2C-A22E-73B0BA23C1F8}" srcOrd="0" destOrd="0" presId="urn:microsoft.com/office/officeart/2008/layout/HalfCircleOrganizationChart"/>
+    <dgm:cxn modelId="{6E3ECA02-7D52-46D0-87A0-95CD5BFA7B5E}" type="presOf" srcId="{597FD475-75B8-4C56-A43B-7F27729AC860}" destId="{BAE36B21-F122-4342-A232-984406E1D097}" srcOrd="0" destOrd="0" presId="urn:microsoft.com/office/officeart/2008/layout/HalfCircleOrganizationChart"/>
+    <dgm:cxn modelId="{6638F9F0-CBAF-4D80-AC14-2968DCE9B56F}" type="presOf" srcId="{C402DC23-CD6B-4325-9EA7-4342DBB48256}" destId="{AE622088-5B8C-4497-8186-43CA03A49D2C}" srcOrd="0" destOrd="0" presId="urn:microsoft.com/office/officeart/2008/layout/HalfCircleOrganizationChart"/>
+    <dgm:cxn modelId="{5F88A07B-B936-4B38-85B7-2DE1446FF087}" type="presParOf" srcId="{0BAE9BE9-0CCC-46E7-BA4B-F7A3D26E0CCD}" destId="{FFDC8489-7165-4EA8-8B79-003665397F6B}" srcOrd="0" destOrd="0" presId="urn:microsoft.com/office/officeart/2008/layout/HalfCircleOrganizationChart"/>
+    <dgm:cxn modelId="{5F74BA73-2929-486E-AC51-F161B178554F}" type="presParOf" srcId="{FFDC8489-7165-4EA8-8B79-003665397F6B}" destId="{8567EEB6-E2E1-4EFD-A76B-F8F0B2880BAB}" srcOrd="0" destOrd="0" presId="urn:microsoft.com/office/officeart/2008/layout/HalfCircleOrganizationChart"/>
+    <dgm:cxn modelId="{F3B17619-14A5-42E3-82D3-F98660F47E3B}" type="presParOf" srcId="{8567EEB6-E2E1-4EFD-A76B-F8F0B2880BAB}" destId="{157F471B-5409-4B2C-A22E-73B0BA23C1F8}" srcOrd="0" destOrd="0" presId="urn:microsoft.com/office/officeart/2008/layout/HalfCircleOrganizationChart"/>
+    <dgm:cxn modelId="{4B6CA4BE-E22D-4F4F-90C2-4739737227C5}" type="presParOf" srcId="{8567EEB6-E2E1-4EFD-A76B-F8F0B2880BAB}" destId="{ACF74ADF-4A48-4A5F-92A2-812EBA040215}" srcOrd="1" destOrd="0" presId="urn:microsoft.com/office/officeart/2008/layout/HalfCircleOrganizationChart"/>
+    <dgm:cxn modelId="{0642F4BF-0C02-4BB4-900F-2D7107CD335F}" type="presParOf" srcId="{8567EEB6-E2E1-4EFD-A76B-F8F0B2880BAB}" destId="{602C7EDE-43EA-4EC6-96B0-C76D8D427A7A}" srcOrd="2" destOrd="0" presId="urn:microsoft.com/office/officeart/2008/layout/HalfCircleOrganizationChart"/>
+    <dgm:cxn modelId="{406054FA-7121-4716-ADE8-8C25A436D306}" type="presParOf" srcId="{8567EEB6-E2E1-4EFD-A76B-F8F0B2880BAB}" destId="{71B5B9C7-E505-46CB-A105-029841481564}" srcOrd="3" destOrd="0" presId="urn:microsoft.com/office/officeart/2008/layout/HalfCircleOrganizationChart"/>
+    <dgm:cxn modelId="{642E3ABB-38D8-452C-A86E-165E1B782D32}" type="presParOf" srcId="{FFDC8489-7165-4EA8-8B79-003665397F6B}" destId="{751118C8-CD50-4355-9B4E-7767CE3DA7C7}" srcOrd="1" destOrd="0" presId="urn:microsoft.com/office/officeart/2008/layout/HalfCircleOrganizationChart"/>
+    <dgm:cxn modelId="{2C109743-5FAF-4307-8BC0-D5660A76BFAD}" type="presParOf" srcId="{FFDC8489-7165-4EA8-8B79-003665397F6B}" destId="{FA752FA3-EAA5-4FF7-89A9-DC0856B5A2AD}" srcOrd="2" destOrd="0" presId="urn:microsoft.com/office/officeart/2008/layout/HalfCircleOrganizationChart"/>
+    <dgm:cxn modelId="{98371C7E-E620-43C9-9B5A-5D4B838B5221}" type="presParOf" srcId="{FA752FA3-EAA5-4FF7-89A9-DC0856B5A2AD}" destId="{AE622088-5B8C-4497-8186-43CA03A49D2C}" srcOrd="0" destOrd="0" presId="urn:microsoft.com/office/officeart/2008/layout/HalfCircleOrganizationChart"/>
+    <dgm:cxn modelId="{6524D289-2F1B-4CD8-98D4-5102C3DC2F68}" type="presParOf" srcId="{FA752FA3-EAA5-4FF7-89A9-DC0856B5A2AD}" destId="{763A7ADD-1E94-43D8-B4AB-47F44848EE25}" srcOrd="1" destOrd="0" presId="urn:microsoft.com/office/officeart/2008/layout/HalfCircleOrganizationChart"/>
+    <dgm:cxn modelId="{089F9FD3-AC75-48E4-8B39-0910E12AB40A}" type="presParOf" srcId="{763A7ADD-1E94-43D8-B4AB-47F44848EE25}" destId="{4C5FE219-B0B8-4124-A3EA-18E76AD93518}" srcOrd="0" destOrd="0" presId="urn:microsoft.com/office/officeart/2008/layout/HalfCircleOrganizationChart"/>
+    <dgm:cxn modelId="{CB968E2E-6BBC-48CB-9BDD-BCC8140BC57D}" type="presParOf" srcId="{4C5FE219-B0B8-4124-A3EA-18E76AD93518}" destId="{7E8F490A-DCA4-4CBE-90E4-1DE20A8E9EF4}" srcOrd="0" destOrd="0" presId="urn:microsoft.com/office/officeart/2008/layout/HalfCircleOrganizationChart"/>
+    <dgm:cxn modelId="{FAF022D2-8C30-45ED-97DC-6376441A410B}" type="presParOf" srcId="{4C5FE219-B0B8-4124-A3EA-18E76AD93518}" destId="{896F29F9-C6C5-4C0A-9AD1-F69E17572B46}" srcOrd="1" destOrd="0" presId="urn:microsoft.com/office/officeart/2008/layout/HalfCircleOrganizationChart"/>
+    <dgm:cxn modelId="{F2E722C3-D834-439A-A0BF-8272D88B4FFA}" type="presParOf" srcId="{4C5FE219-B0B8-4124-A3EA-18E76AD93518}" destId="{3F458D7A-14E7-4C01-8FF5-848A578C0D46}" srcOrd="2" destOrd="0" presId="urn:microsoft.com/office/officeart/2008/layout/HalfCircleOrganizationChart"/>
+    <dgm:cxn modelId="{B57EC90C-AA7E-4493-80DA-2E6817A081AE}" type="presParOf" srcId="{4C5FE219-B0B8-4124-A3EA-18E76AD93518}" destId="{AF80094A-4C67-405A-BB56-90D8B9362DB2}" srcOrd="3" destOrd="0" presId="urn:microsoft.com/office/officeart/2008/layout/HalfCircleOrganizationChart"/>
+    <dgm:cxn modelId="{FCAF86AC-9E34-44EB-AA9A-0D78DDA84661}" type="presParOf" srcId="{763A7ADD-1E94-43D8-B4AB-47F44848EE25}" destId="{9B2D4421-96F2-45A1-A40E-496DFF7BCFDB}" srcOrd="1" destOrd="0" presId="urn:microsoft.com/office/officeart/2008/layout/HalfCircleOrganizationChart"/>
+    <dgm:cxn modelId="{D00EA3CC-BFE0-4FCF-866F-437B7BEF76B4}" type="presParOf" srcId="{9B2D4421-96F2-45A1-A40E-496DFF7BCFDB}" destId="{BAE36B21-F122-4342-A232-984406E1D097}" srcOrd="0" destOrd="0" presId="urn:microsoft.com/office/officeart/2008/layout/HalfCircleOrganizationChart"/>
+    <dgm:cxn modelId="{92CC5FD6-A027-4251-BBC4-7C6CB42F00AE}" type="presParOf" srcId="{9B2D4421-96F2-45A1-A40E-496DFF7BCFDB}" destId="{3A9C4E5A-18BD-43D5-BD87-7587B9CBB7E1}" srcOrd="1" destOrd="0" presId="urn:microsoft.com/office/officeart/2008/layout/HalfCircleOrganizationChart"/>
+    <dgm:cxn modelId="{E95D3A97-86F4-4155-ACC0-A0F4A6001E6D}" type="presParOf" srcId="{3A9C4E5A-18BD-43D5-BD87-7587B9CBB7E1}" destId="{56CE88F8-3687-4233-B615-285BE0C1B1E5}" srcOrd="0" destOrd="0" presId="urn:microsoft.com/office/officeart/2008/layout/HalfCircleOrganizationChart"/>
+    <dgm:cxn modelId="{EDCBE8A9-ED40-4FC4-BF3E-1FB544984387}" type="presParOf" srcId="{56CE88F8-3687-4233-B615-285BE0C1B1E5}" destId="{EBA9850D-9BA7-4640-BF0F-211577D13093}" srcOrd="0" destOrd="0" presId="urn:microsoft.com/office/officeart/2008/layout/HalfCircleOrganizationChart"/>
+    <dgm:cxn modelId="{EA1B1CD6-8EDB-49B9-9F17-0E7FBECED895}" type="presParOf" srcId="{56CE88F8-3687-4233-B615-285BE0C1B1E5}" destId="{45CA7DEC-3164-48C8-9692-57A9CF710F34}" srcOrd="1" destOrd="0" presId="urn:microsoft.com/office/officeart/2008/layout/HalfCircleOrganizationChart"/>
+    <dgm:cxn modelId="{89FCD2B5-8980-4B10-AA48-BC32C22C5125}" type="presParOf" srcId="{56CE88F8-3687-4233-B615-285BE0C1B1E5}" destId="{BF49C480-ABC7-463B-84C5-9DAEB22B6B6D}" srcOrd="2" destOrd="0" presId="urn:microsoft.com/office/officeart/2008/layout/HalfCircleOrganizationChart"/>
+    <dgm:cxn modelId="{25DC55B3-6153-4C40-B9E4-1EB4F73AC532}" type="presParOf" srcId="{56CE88F8-3687-4233-B615-285BE0C1B1E5}" destId="{24380B19-C3CC-4980-AE6F-C98AA317A6BF}" srcOrd="3" destOrd="0" presId="urn:microsoft.com/office/officeart/2008/layout/HalfCircleOrganizationChart"/>
+    <dgm:cxn modelId="{5F6C489C-FC4F-4080-978E-237E0B07EA2D}" type="presParOf" srcId="{3A9C4E5A-18BD-43D5-BD87-7587B9CBB7E1}" destId="{43EF542F-3C76-4606-9868-AF94D3A2C447}" srcOrd="1" destOrd="0" presId="urn:microsoft.com/office/officeart/2008/layout/HalfCircleOrganizationChart"/>
+    <dgm:cxn modelId="{B677D4E1-2A73-4CB8-970E-09CE7331010E}" type="presParOf" srcId="{3A9C4E5A-18BD-43D5-BD87-7587B9CBB7E1}" destId="{52ECFC2D-66DF-4942-B142-008F7094FD3E}" srcOrd="2" destOrd="0" presId="urn:microsoft.com/office/officeart/2008/layout/HalfCircleOrganizationChart"/>
+    <dgm:cxn modelId="{853171E8-0999-41D9-9A1A-9EED4ABBF26D}" type="presParOf" srcId="{9B2D4421-96F2-45A1-A40E-496DFF7BCFDB}" destId="{341377B2-D986-48C5-AE62-3C99E6240606}" srcOrd="2" destOrd="0" presId="urn:microsoft.com/office/officeart/2008/layout/HalfCircleOrganizationChart"/>
+    <dgm:cxn modelId="{EFD20244-B25A-4EC4-959E-D347B7ED398F}" type="presParOf" srcId="{9B2D4421-96F2-45A1-A40E-496DFF7BCFDB}" destId="{D6B33A73-BB50-471E-BD90-4DEA54D18E75}" srcOrd="3" destOrd="0" presId="urn:microsoft.com/office/officeart/2008/layout/HalfCircleOrganizationChart"/>
+    <dgm:cxn modelId="{5A456528-6A4C-47D8-B917-2E2BE4714556}" type="presParOf" srcId="{D6B33A73-BB50-471E-BD90-4DEA54D18E75}" destId="{C2FE76EC-C15D-49DD-9344-AA48D2345003}" srcOrd="0" destOrd="0" presId="urn:microsoft.com/office/officeart/2008/layout/HalfCircleOrganizationChart"/>
+    <dgm:cxn modelId="{F04146DA-A91C-476F-85E7-6394CA61E03C}" type="presParOf" srcId="{C2FE76EC-C15D-49DD-9344-AA48D2345003}" destId="{3CDACD33-3274-46B8-AF8D-93866DD7FA37}" srcOrd="0" destOrd="0" presId="urn:microsoft.com/office/officeart/2008/layout/HalfCircleOrganizationChart"/>
+    <dgm:cxn modelId="{A5904029-320C-4F77-B2F5-62D20939BE65}" type="presParOf" srcId="{C2FE76EC-C15D-49DD-9344-AA48D2345003}" destId="{E3056D43-1624-41EA-9BE0-B7F4DC0D88DE}" srcOrd="1" destOrd="0" presId="urn:microsoft.com/office/officeart/2008/layout/HalfCircleOrganizationChart"/>
+    <dgm:cxn modelId="{0B055DB7-350A-4560-A2C7-79178A2C5372}" type="presParOf" srcId="{C2FE76EC-C15D-49DD-9344-AA48D2345003}" destId="{56D3F933-9684-4E7A-A72B-12ABF0B839D4}" srcOrd="2" destOrd="0" presId="urn:microsoft.com/office/officeart/2008/layout/HalfCircleOrganizationChart"/>
+    <dgm:cxn modelId="{D839E1DB-F711-4FB3-BA46-6C7B285D3EA6}" type="presParOf" srcId="{C2FE76EC-C15D-49DD-9344-AA48D2345003}" destId="{6395CDC1-336C-4ADA-AA57-3B2B7E0298B1}" srcOrd="3" destOrd="0" presId="urn:microsoft.com/office/officeart/2008/layout/HalfCircleOrganizationChart"/>
+    <dgm:cxn modelId="{13D6E9F9-EC78-41CF-94C6-499D7D2FA89A}" type="presParOf" srcId="{D6B33A73-BB50-471E-BD90-4DEA54D18E75}" destId="{3C0C9C72-03F4-4675-8BE9-F8CF27C3D407}" srcOrd="1" destOrd="0" presId="urn:microsoft.com/office/officeart/2008/layout/HalfCircleOrganizationChart"/>
+    <dgm:cxn modelId="{C2EED9F8-51DE-4093-8DD9-2658C87B50A4}" type="presParOf" srcId="{D6B33A73-BB50-471E-BD90-4DEA54D18E75}" destId="{7F4618E3-47C7-429D-86AD-ACC7D5756306}" srcOrd="2" destOrd="0" presId="urn:microsoft.com/office/officeart/2008/layout/HalfCircleOrganizationChart"/>
+    <dgm:cxn modelId="{4389B567-17E3-4989-B82E-5415B1FCB17E}" type="presParOf" srcId="{763A7ADD-1E94-43D8-B4AB-47F44848EE25}" destId="{4D2EB142-4937-4EC4-BF7B-9B6E12A0D8B5}" srcOrd="2" destOrd="0" presId="urn:microsoft.com/office/officeart/2008/layout/HalfCircleOrganizationChart"/>
   </dgm:cxnLst>
   <dgm:bg/>
   <dgm:whole/>
@@ -31090,6 +31944,7 @@
   </w:compat>
   <w:rsids>
     <w:rsidRoot w:val="00A926EB"/>
+    <w:rsid w:val="00026BFF"/>
     <w:rsid w:val="00027C34"/>
     <w:rsid w:val="000642C7"/>
     <w:rsid w:val="00130374"/>
@@ -31103,7 +31958,6 @@
     <w:rsid w:val="004C742E"/>
     <w:rsid w:val="006833D3"/>
     <w:rsid w:val="006E1E13"/>
-    <w:rsid w:val="008157CB"/>
     <w:rsid w:val="008E19B0"/>
     <w:rsid w:val="009D47D5"/>
     <w:rsid w:val="00A64D9C"/>
@@ -31894,7 +32748,7 @@
 </file>
 
 <file path=customXml/itemProps3.xml><?xml version="1.0" encoding="utf-8"?>
-<ds:datastoreItem xmlns:ds="http://schemas.openxmlformats.org/officeDocument/2006/customXml" ds:itemID="{39258E3F-472E-40D8-A82F-371DEDD32139}">
+<ds:datastoreItem xmlns:ds="http://schemas.openxmlformats.org/officeDocument/2006/customXml" ds:itemID="{24C841BF-4EEE-4E23-B6C1-353CBEE69A39}">
   <ds:schemaRefs>
     <ds:schemaRef ds:uri="http://schemas.openxmlformats.org/officeDocument/2006/bibliography"/>
   </ds:schemaRefs>

</xml_diff>